<commit_message>
finished comparison + added error analysis at preprocessing step
</commit_message>
<xml_diff>
--- a/presentation/IHD_Doc.docx
+++ b/presentation/IHD_Doc.docx
@@ -2198,7 +2198,18 @@
           <w:sz w:val="24"/>
           <w:szCs w:val="24"/>
         </w:rPr>
-        <w:t>The dataset contains almost only 512x512 images with a few exceptions. Because these exceptions exist, the first step in our preprocessing chain is to make sure that all images are the same size and we do that by resizing the images that not correspond to these dimensions.</w:t>
+        <w:t>The dataset contains almost only 512x512 images with a few exceptions. Be</w:t>
+      </w:r>
+      <w:bookmarkStart w:id="0" w:name="_GoBack"/>
+      <w:bookmarkEnd w:id="0"/>
+      <w:r>
+        <w:rPr>
+          <w:rFonts w:ascii="Times New Roman" w:hAnsi="Times New Roman" w:cs="Times New Roman"/>
+          <w:bCs/>
+          <w:sz w:val="24"/>
+          <w:szCs w:val="24"/>
+        </w:rPr>
+        <w:t>cause these exceptions exist, the first step in our preprocessing chain is to make sure that all images are the same size and we do that by resizing the images that not correspond to these dimensions.</w:t>
       </w:r>
     </w:p>
     <w:p>
@@ -3413,28 +3424,604 @@
           <w:sz w:val="24"/>
           <w:szCs w:val="24"/>
         </w:rPr>
-        <w:t>of the paper, we will compare our solving method with the top three methods from the IHD Kaggle competition. We will talk about three aspects: preprocessing /augmentation procedures, model complexity and last but not least we will compare the final results obtained.</w:t>
-      </w:r>
-    </w:p>
-    <w:p>
-      <w:pPr>
-        <w:jc w:val="both"/>
-        <w:rPr>
-          <w:rFonts w:ascii="Times New Roman" w:hAnsi="Times New Roman" w:cs="Times New Roman"/>
-          <w:sz w:val="24"/>
-          <w:szCs w:val="24"/>
-        </w:rPr>
-      </w:pPr>
-      <w:r>
-        <w:rPr>
-          <w:rFonts w:ascii="Times New Roman" w:hAnsi="Times New Roman" w:cs="Times New Roman"/>
-          <w:sz w:val="24"/>
-          <w:szCs w:val="24"/>
-        </w:rPr>
-        <w:tab/>
-      </w:r>
-      <w:bookmarkStart w:id="0" w:name="_GoBack"/>
-      <w:bookmarkEnd w:id="0"/>
+        <w:t xml:space="preserve">of the paper, we will compare our solving method with the top three methods from the IHD Kaggle competition. We will talk about three aspects: preprocessing </w:t>
+      </w:r>
+      <w:r>
+        <w:rPr>
+          <w:rFonts w:ascii="Times New Roman" w:hAnsi="Times New Roman" w:cs="Times New Roman"/>
+          <w:sz w:val="24"/>
+          <w:szCs w:val="24"/>
+        </w:rPr>
+        <w:t xml:space="preserve">and </w:t>
+      </w:r>
+      <w:r>
+        <w:rPr>
+          <w:rFonts w:ascii="Times New Roman" w:hAnsi="Times New Roman" w:cs="Times New Roman"/>
+          <w:sz w:val="24"/>
+          <w:szCs w:val="24"/>
+        </w:rPr>
+        <w:t>augmentation procedures, model complexity and last but not least we will compare the final results.</w:t>
+      </w:r>
+    </w:p>
+    <w:p>
+      <w:pPr>
+        <w:pStyle w:val="ListParagraph"/>
+        <w:numPr>
+          <w:ilvl w:val="0"/>
+          <w:numId w:val="17"/>
+        </w:numPr>
+        <w:jc w:val="both"/>
+        <w:rPr>
+          <w:rFonts w:ascii="Times New Roman" w:hAnsi="Times New Roman" w:cs="Times New Roman"/>
+          <w:b/>
+          <w:bCs/>
+          <w:sz w:val="24"/>
+          <w:szCs w:val="24"/>
+        </w:rPr>
+      </w:pPr>
+      <w:r>
+        <w:rPr>
+          <w:rFonts w:ascii="Times New Roman" w:hAnsi="Times New Roman" w:cs="Times New Roman"/>
+          <w:b/>
+          <w:bCs/>
+          <w:sz w:val="24"/>
+          <w:szCs w:val="24"/>
+        </w:rPr>
+        <w:t>Third place solution</w:t>
+      </w:r>
+    </w:p>
+    <w:p>
+      <w:pPr>
+        <w:ind w:left="720" w:firstLine="720"/>
+        <w:jc w:val="both"/>
+        <w:rPr>
+          <w:rFonts w:ascii="Times New Roman" w:hAnsi="Times New Roman" w:cs="Times New Roman"/>
+          <w:b/>
+          <w:bCs/>
+          <w:sz w:val="24"/>
+          <w:szCs w:val="24"/>
+        </w:rPr>
+      </w:pPr>
+      <w:r>
+        <w:rPr>
+          <w:rFonts w:ascii="Times New Roman" w:hAnsi="Times New Roman" w:cs="Times New Roman"/>
+          <w:b/>
+          <w:bCs/>
+          <w:sz w:val="24"/>
+          <w:szCs w:val="24"/>
+        </w:rPr>
+        <w:lastRenderedPageBreak/>
+        <w:drawing>
+          <wp:inline distT="0" distB="0" distL="0" distR="0" wp14:anchorId="69C35FB8" wp14:editId="18CC0EEB">
+            <wp:extent cx="4352129" cy="2452255"/>
+            <wp:effectExtent l="0" t="0" r="0" b="5715"/>
+            <wp:docPr id="15" name="Picture 15"/>
+            <wp:cNvGraphicFramePr>
+              <a:graphicFrameLocks xmlns:a="http://schemas.openxmlformats.org/drawingml/2006/main" noChangeAspect="1"/>
+            </wp:cNvGraphicFramePr>
+            <a:graphic xmlns:a="http://schemas.openxmlformats.org/drawingml/2006/main">
+              <a:graphicData uri="http://schemas.openxmlformats.org/drawingml/2006/picture">
+                <pic:pic xmlns:pic="http://schemas.openxmlformats.org/drawingml/2006/picture">
+                  <pic:nvPicPr>
+                    <pic:cNvPr id="1" name=""/>
+                    <pic:cNvPicPr/>
+                  </pic:nvPicPr>
+                  <pic:blipFill>
+                    <a:blip r:embed="rId28"/>
+                    <a:stretch>
+                      <a:fillRect/>
+                    </a:stretch>
+                  </pic:blipFill>
+                  <pic:spPr>
+                    <a:xfrm>
+                      <a:off x="0" y="0"/>
+                      <a:ext cx="4414017" cy="2487126"/>
+                    </a:xfrm>
+                    <a:prstGeom prst="rect">
+                      <a:avLst/>
+                    </a:prstGeom>
+                  </pic:spPr>
+                </pic:pic>
+              </a:graphicData>
+            </a:graphic>
+          </wp:inline>
+        </w:drawing>
+      </w:r>
+    </w:p>
+    <w:p>
+      <w:pPr>
+        <w:ind w:left="720" w:firstLine="720"/>
+        <w:jc w:val="both"/>
+        <w:rPr>
+          <w:rFonts w:ascii="Times New Roman" w:hAnsi="Times New Roman" w:cs="Times New Roman"/>
+          <w:sz w:val="24"/>
+          <w:szCs w:val="24"/>
+        </w:rPr>
+      </w:pPr>
+      <w:r>
+        <w:rPr>
+          <w:rFonts w:ascii="Times New Roman" w:hAnsi="Times New Roman" w:cs="Times New Roman"/>
+          <w:sz w:val="24"/>
+          <w:szCs w:val="24"/>
+        </w:rPr>
+        <w:t>The preprocessing chain</w:t>
+      </w:r>
+      <w:r>
+        <w:rPr>
+          <w:rFonts w:ascii="Times New Roman" w:hAnsi="Times New Roman" w:cs="Times New Roman"/>
+          <w:sz w:val="24"/>
+          <w:szCs w:val="24"/>
+        </w:rPr>
+        <w:t xml:space="preserve"> it’s almost the same as ours, except that the sequence grouping is done here instead of doing it after the first predictions. When it comes to augmentation, things change a little. There are six augmentation techniques applied, excluding the resizing of the image.</w:t>
+      </w:r>
+    </w:p>
+    <w:p>
+      <w:pPr>
+        <w:ind w:left="720" w:firstLine="720"/>
+        <w:jc w:val="both"/>
+        <w:rPr>
+          <w:rFonts w:ascii="Times New Roman" w:hAnsi="Times New Roman" w:cs="Times New Roman"/>
+          <w:sz w:val="24"/>
+          <w:szCs w:val="24"/>
+        </w:rPr>
+      </w:pPr>
+      <w:r>
+        <w:rPr>
+          <w:rFonts w:ascii="Times New Roman" w:hAnsi="Times New Roman" w:cs="Times New Roman"/>
+          <w:sz w:val="24"/>
+          <w:szCs w:val="24"/>
+        </w:rPr>
+        <w:t>The techniques applied are: center cropping, horizontal flip, elastic transform, grid distortion, optical distortion and rotation. These are very different from our augmentations, and some of them are specialised for medical images, like optical distortion and grid distortion.</w:t>
+      </w:r>
+    </w:p>
+    <w:p>
+      <w:pPr>
+        <w:ind w:left="720" w:firstLine="720"/>
+        <w:jc w:val="both"/>
+        <w:rPr>
+          <w:rFonts w:ascii="Times New Roman" w:hAnsi="Times New Roman" w:cs="Times New Roman"/>
+          <w:sz w:val="24"/>
+          <w:szCs w:val="24"/>
+        </w:rPr>
+      </w:pPr>
+      <w:r>
+        <w:rPr>
+          <w:rFonts w:ascii="Times New Roman" w:hAnsi="Times New Roman" w:cs="Times New Roman"/>
+          <w:sz w:val="24"/>
+          <w:szCs w:val="24"/>
+        </w:rPr>
+        <w:t xml:space="preserve">As for the model architecture, the interesting part it’s that they used a categorical model on all six classes and they provided the sequencial features to it, </w:t>
+      </w:r>
+      <w:r>
+        <w:rPr>
+          <w:rFonts w:ascii="Times New Roman" w:hAnsi="Times New Roman" w:cs="Times New Roman"/>
+          <w:sz w:val="24"/>
+          <w:szCs w:val="24"/>
+        </w:rPr>
+        <w:t>fine tuning</w:t>
+      </w:r>
+      <w:r>
+        <w:rPr>
+          <w:rFonts w:ascii="Times New Roman" w:hAnsi="Times New Roman" w:cs="Times New Roman"/>
+          <w:sz w:val="24"/>
+          <w:szCs w:val="24"/>
+        </w:rPr>
+        <w:t xml:space="preserve"> the final predictions with the same model, instead of using a separate recurrent model.</w:t>
+      </w:r>
+    </w:p>
+    <w:p>
+      <w:pPr>
+        <w:ind w:left="720" w:firstLine="720"/>
+        <w:jc w:val="both"/>
+        <w:rPr>
+          <w:rFonts w:ascii="Times New Roman" w:hAnsi="Times New Roman" w:cs="Times New Roman"/>
+          <w:sz w:val="24"/>
+          <w:szCs w:val="24"/>
+        </w:rPr>
+      </w:pPr>
+      <w:r>
+        <w:rPr>
+          <w:rFonts w:ascii="Times New Roman" w:hAnsi="Times New Roman" w:cs="Times New Roman"/>
+          <w:sz w:val="24"/>
+          <w:szCs w:val="24"/>
+        </w:rPr>
+        <w:t>The final score achieved with this system was 0.045, which has a 0.0</w:t>
+      </w:r>
+      <w:r>
+        <w:rPr>
+          <w:rFonts w:ascii="Times New Roman" w:hAnsi="Times New Roman" w:cs="Times New Roman"/>
+          <w:sz w:val="24"/>
+          <w:szCs w:val="24"/>
+        </w:rPr>
+        <w:t>18 improvement over our system.</w:t>
+      </w:r>
+    </w:p>
+    <w:p>
+      <w:pPr>
+        <w:jc w:val="both"/>
+        <w:rPr>
+          <w:rFonts w:ascii="Times New Roman" w:hAnsi="Times New Roman" w:cs="Times New Roman"/>
+          <w:sz w:val="24"/>
+          <w:szCs w:val="24"/>
+        </w:rPr>
+      </w:pPr>
+    </w:p>
+    <w:p>
+      <w:pPr>
+        <w:pStyle w:val="ListParagraph"/>
+        <w:numPr>
+          <w:ilvl w:val="0"/>
+          <w:numId w:val="17"/>
+        </w:numPr>
+        <w:jc w:val="both"/>
+        <w:rPr>
+          <w:rFonts w:ascii="Times New Roman" w:hAnsi="Times New Roman" w:cs="Times New Roman"/>
+          <w:b/>
+          <w:bCs/>
+          <w:sz w:val="24"/>
+          <w:szCs w:val="24"/>
+        </w:rPr>
+      </w:pPr>
+      <w:r>
+        <w:rPr>
+          <w:rFonts w:ascii="Times New Roman" w:hAnsi="Times New Roman" w:cs="Times New Roman"/>
+          <w:b/>
+          <w:bCs/>
+          <w:sz w:val="24"/>
+          <w:szCs w:val="24"/>
+        </w:rPr>
+        <w:t>Second place solution</w:t>
+      </w:r>
+    </w:p>
+    <w:p>
+      <w:pPr>
+        <w:ind w:left="1080"/>
+        <w:jc w:val="both"/>
+        <w:rPr>
+          <w:rFonts w:ascii="Times New Roman" w:hAnsi="Times New Roman" w:cs="Times New Roman"/>
+          <w:sz w:val="24"/>
+          <w:szCs w:val="24"/>
+        </w:rPr>
+      </w:pPr>
+      <w:r>
+        <w:rPr>
+          <w:rFonts w:ascii="Times New Roman" w:hAnsi="Times New Roman" w:cs="Times New Roman"/>
+          <w:sz w:val="24"/>
+          <w:szCs w:val="24"/>
+        </w:rPr>
+        <w:lastRenderedPageBreak/>
+        <w:drawing>
+          <wp:inline distT="0" distB="0" distL="0" distR="0" wp14:anchorId="3657F536" wp14:editId="687A9ADE">
+            <wp:extent cx="5238026" cy="2909455"/>
+            <wp:effectExtent l="0" t="0" r="1270" b="5715"/>
+            <wp:docPr id="16" name="Picture 16"/>
+            <wp:cNvGraphicFramePr>
+              <a:graphicFrameLocks xmlns:a="http://schemas.openxmlformats.org/drawingml/2006/main" noChangeAspect="1"/>
+            </wp:cNvGraphicFramePr>
+            <a:graphic xmlns:a="http://schemas.openxmlformats.org/drawingml/2006/main">
+              <a:graphicData uri="http://schemas.openxmlformats.org/drawingml/2006/picture">
+                <pic:pic xmlns:pic="http://schemas.openxmlformats.org/drawingml/2006/picture">
+                  <pic:nvPicPr>
+                    <pic:cNvPr id="1" name=""/>
+                    <pic:cNvPicPr/>
+                  </pic:nvPicPr>
+                  <pic:blipFill>
+                    <a:blip r:embed="rId29"/>
+                    <a:stretch>
+                      <a:fillRect/>
+                    </a:stretch>
+                  </pic:blipFill>
+                  <pic:spPr>
+                    <a:xfrm>
+                      <a:off x="0" y="0"/>
+                      <a:ext cx="5264892" cy="2924378"/>
+                    </a:xfrm>
+                    <a:prstGeom prst="rect">
+                      <a:avLst/>
+                    </a:prstGeom>
+                  </pic:spPr>
+                </pic:pic>
+              </a:graphicData>
+            </a:graphic>
+          </wp:inline>
+        </w:drawing>
+      </w:r>
+    </w:p>
+    <w:p>
+      <w:pPr>
+        <w:ind w:left="720" w:firstLine="720"/>
+        <w:jc w:val="both"/>
+        <w:rPr>
+          <w:rFonts w:ascii="Times New Roman" w:hAnsi="Times New Roman" w:cs="Times New Roman"/>
+          <w:sz w:val="24"/>
+          <w:szCs w:val="24"/>
+        </w:rPr>
+      </w:pPr>
+      <w:r>
+        <w:rPr>
+          <w:rFonts w:ascii="Times New Roman" w:hAnsi="Times New Roman" w:cs="Times New Roman"/>
+          <w:sz w:val="24"/>
+          <w:szCs w:val="24"/>
+        </w:rPr>
+        <w:t xml:space="preserve">An important preprocessing step done here is the </w:t>
+      </w:r>
+      <w:r>
+        <w:rPr>
+          <w:rFonts w:ascii="Times New Roman" w:hAnsi="Times New Roman" w:cs="Times New Roman"/>
+          <w:i/>
+          <w:iCs/>
+          <w:sz w:val="24"/>
+          <w:szCs w:val="24"/>
+        </w:rPr>
+        <w:t>scipy minimum_filter</w:t>
+      </w:r>
+      <w:r>
+        <w:rPr>
+          <w:rFonts w:ascii="Times New Roman" w:hAnsi="Times New Roman" w:cs="Times New Roman"/>
+          <w:sz w:val="24"/>
+          <w:szCs w:val="24"/>
+        </w:rPr>
+        <w:t>, that is usedto remove the machine artifact; it also applies zoom on the images. Another interesting step is the resizing from 512x512 resolution to 480x480. As for the augmentations, the techniques aren’t as fancy as the ones used by the third place team, but still are more diverse from our augmentations. While we are using three different augmentations, they are using five.</w:t>
+      </w:r>
+    </w:p>
+    <w:p>
+      <w:pPr>
+        <w:ind w:left="720" w:firstLine="720"/>
+        <w:jc w:val="both"/>
+        <w:rPr>
+          <w:rFonts w:ascii="Times New Roman" w:hAnsi="Times New Roman" w:cs="Times New Roman"/>
+          <w:sz w:val="24"/>
+          <w:szCs w:val="24"/>
+        </w:rPr>
+      </w:pPr>
+      <w:r>
+        <w:rPr>
+          <w:rFonts w:ascii="Times New Roman" w:hAnsi="Times New Roman" w:cs="Times New Roman"/>
+          <w:sz w:val="24"/>
+          <w:szCs w:val="24"/>
+        </w:rPr>
+        <w:t xml:space="preserve">For the neural network architecture, they use two models, like us. For the first model the use a different base model, resnext101. They </w:t>
+      </w:r>
+      <w:r>
+        <w:rPr>
+          <w:rFonts w:ascii="Times New Roman" w:hAnsi="Times New Roman" w:cs="Times New Roman"/>
+          <w:sz w:val="24"/>
+          <w:szCs w:val="24"/>
+        </w:rPr>
+        <w:t>used a different approach when interacting with the second model, giving it the convolutions and passing them through an embedding layer.</w:t>
+      </w:r>
+    </w:p>
+    <w:p>
+      <w:pPr>
+        <w:ind w:left="720" w:firstLine="720"/>
+        <w:jc w:val="both"/>
+        <w:rPr>
+          <w:rFonts w:ascii="Times New Roman" w:hAnsi="Times New Roman" w:cs="Times New Roman"/>
+          <w:sz w:val="24"/>
+          <w:szCs w:val="24"/>
+        </w:rPr>
+      </w:pPr>
+      <w:r>
+        <w:rPr>
+          <w:rFonts w:ascii="Times New Roman" w:hAnsi="Times New Roman" w:cs="Times New Roman"/>
+          <w:sz w:val="24"/>
+          <w:szCs w:val="24"/>
+        </w:rPr>
+        <w:t>The recurrent layers used are the same as ours, bidirectional lstms, but they did the sequence grouping on three different criterias, based on: patient uid, series uid and study uid. We only took into consideration the pacient uid when we constructed the sequences.</w:t>
+      </w:r>
+    </w:p>
+    <w:p>
+      <w:pPr>
+        <w:ind w:left="720" w:firstLine="720"/>
+        <w:jc w:val="both"/>
+        <w:rPr>
+          <w:rFonts w:ascii="Times New Roman" w:hAnsi="Times New Roman" w:cs="Times New Roman"/>
+          <w:sz w:val="24"/>
+          <w:szCs w:val="24"/>
+        </w:rPr>
+      </w:pPr>
+      <w:r>
+        <w:rPr>
+          <w:rFonts w:ascii="Times New Roman" w:hAnsi="Times New Roman" w:cs="Times New Roman"/>
+          <w:sz w:val="24"/>
+          <w:szCs w:val="24"/>
+        </w:rPr>
+        <w:t>The final result obtained by this system was 0.044, which has an 0.001 improvement over the third place.</w:t>
+      </w:r>
+    </w:p>
+    <w:p>
+      <w:pPr>
+        <w:ind w:left="1080"/>
+        <w:jc w:val="both"/>
+        <w:rPr>
+          <w:rFonts w:ascii="Times New Roman" w:hAnsi="Times New Roman" w:cs="Times New Roman"/>
+          <w:sz w:val="24"/>
+          <w:szCs w:val="24"/>
+        </w:rPr>
+      </w:pPr>
+    </w:p>
+    <w:p>
+      <w:pPr>
+        <w:pStyle w:val="ListParagraph"/>
+        <w:numPr>
+          <w:ilvl w:val="0"/>
+          <w:numId w:val="17"/>
+        </w:numPr>
+        <w:jc w:val="both"/>
+        <w:rPr>
+          <w:rFonts w:ascii="Times New Roman" w:hAnsi="Times New Roman" w:cs="Times New Roman"/>
+          <w:b/>
+          <w:bCs/>
+          <w:sz w:val="24"/>
+          <w:szCs w:val="24"/>
+        </w:rPr>
+      </w:pPr>
+      <w:r>
+        <w:rPr>
+          <w:rFonts w:ascii="Times New Roman" w:hAnsi="Times New Roman" w:cs="Times New Roman"/>
+          <w:b/>
+          <w:bCs/>
+          <w:sz w:val="24"/>
+          <w:szCs w:val="24"/>
+        </w:rPr>
+        <w:t>First place solution</w:t>
+      </w:r>
+    </w:p>
+    <w:p>
+      <w:pPr>
+        <w:ind w:firstLine="360"/>
+        <w:jc w:val="both"/>
+        <w:rPr>
+          <w:rFonts w:ascii="Times New Roman" w:hAnsi="Times New Roman" w:cs="Times New Roman"/>
+          <w:sz w:val="24"/>
+          <w:szCs w:val="24"/>
+        </w:rPr>
+      </w:pPr>
+      <w:r>
+        <w:rPr>
+          <w:rFonts w:ascii="Times New Roman" w:hAnsi="Times New Roman" w:cs="Times New Roman"/>
+          <w:sz w:val="24"/>
+          <w:szCs w:val="24"/>
+        </w:rPr>
+        <w:lastRenderedPageBreak/>
+        <w:drawing>
+          <wp:inline distT="0" distB="0" distL="0" distR="0" wp14:anchorId="61B86F37" wp14:editId="258C4F75">
+            <wp:extent cx="5943600" cy="3674745"/>
+            <wp:effectExtent l="0" t="0" r="0" b="1905"/>
+            <wp:docPr id="18" name="Picture 18"/>
+            <wp:cNvGraphicFramePr>
+              <a:graphicFrameLocks xmlns:a="http://schemas.openxmlformats.org/drawingml/2006/main" noChangeAspect="1"/>
+            </wp:cNvGraphicFramePr>
+            <a:graphic xmlns:a="http://schemas.openxmlformats.org/drawingml/2006/main">
+              <a:graphicData uri="http://schemas.openxmlformats.org/drawingml/2006/picture">
+                <pic:pic xmlns:pic="http://schemas.openxmlformats.org/drawingml/2006/picture">
+                  <pic:nvPicPr>
+                    <pic:cNvPr id="1" name=""/>
+                    <pic:cNvPicPr/>
+                  </pic:nvPicPr>
+                  <pic:blipFill>
+                    <a:blip r:embed="rId30"/>
+                    <a:stretch>
+                      <a:fillRect/>
+                    </a:stretch>
+                  </pic:blipFill>
+                  <pic:spPr>
+                    <a:xfrm>
+                      <a:off x="0" y="0"/>
+                      <a:ext cx="5943600" cy="3674745"/>
+                    </a:xfrm>
+                    <a:prstGeom prst="rect">
+                      <a:avLst/>
+                    </a:prstGeom>
+                  </pic:spPr>
+                </pic:pic>
+              </a:graphicData>
+            </a:graphic>
+          </wp:inline>
+        </w:drawing>
+      </w:r>
+    </w:p>
+    <w:p>
+      <w:pPr>
+        <w:ind w:left="360" w:firstLine="1080"/>
+        <w:jc w:val="both"/>
+        <w:rPr>
+          <w:rFonts w:ascii="Times New Roman" w:hAnsi="Times New Roman" w:cs="Times New Roman"/>
+          <w:sz w:val="24"/>
+          <w:szCs w:val="24"/>
+        </w:rPr>
+      </w:pPr>
+      <w:r>
+        <w:rPr>
+          <w:rFonts w:ascii="Times New Roman" w:hAnsi="Times New Roman" w:cs="Times New Roman"/>
+          <w:sz w:val="24"/>
+          <w:szCs w:val="24"/>
+        </w:rPr>
+        <w:t>The only interesting step in the preprocessing and augmentation chain is the combining of three different windowings into the same image, obtaining more features for the neural system.</w:t>
+      </w:r>
+    </w:p>
+    <w:p>
+      <w:pPr>
+        <w:ind w:left="360" w:firstLine="1080"/>
+        <w:jc w:val="both"/>
+        <w:rPr>
+          <w:rFonts w:ascii="Times New Roman" w:hAnsi="Times New Roman" w:cs="Times New Roman"/>
+          <w:sz w:val="24"/>
+          <w:szCs w:val="24"/>
+        </w:rPr>
+      </w:pPr>
+      <w:r>
+        <w:rPr>
+          <w:rFonts w:ascii="Times New Roman" w:hAnsi="Times New Roman" w:cs="Times New Roman"/>
+          <w:sz w:val="24"/>
+          <w:szCs w:val="24"/>
+        </w:rPr>
+        <w:t xml:space="preserve">As it can be observed from the above image, the whole neural network architecture is much more complex, compared to all the previous architectures that we have seen. The key feature is the combination of categorical model predictions with the recurrent model predictions and with some meta informations extracted from the images. </w:t>
+      </w:r>
+    </w:p>
+    <w:p>
+      <w:pPr>
+        <w:ind w:left="360" w:firstLine="1080"/>
+        <w:jc w:val="both"/>
+        <w:rPr>
+          <w:rFonts w:ascii="Times New Roman" w:hAnsi="Times New Roman" w:cs="Times New Roman"/>
+          <w:sz w:val="24"/>
+          <w:szCs w:val="24"/>
+        </w:rPr>
+      </w:pPr>
+      <w:r>
+        <w:rPr>
+          <w:rFonts w:ascii="Times New Roman" w:hAnsi="Times New Roman" w:cs="Times New Roman"/>
+          <w:sz w:val="24"/>
+          <w:szCs w:val="24"/>
+        </w:rPr>
+        <w:t>All of these are than fed to another recurrent model which applies a 1d convolution over the features and uses GRU units to predict the hemorrhage type. Another important thing to mention it the usage of three different base models for the categorical model: SE-Resnext101, Densenet169 and Densenet121.</w:t>
+      </w:r>
+    </w:p>
+    <w:p>
+      <w:pPr>
+        <w:ind w:left="360" w:firstLine="1080"/>
+        <w:jc w:val="both"/>
+        <w:rPr>
+          <w:rFonts w:ascii="Times New Roman" w:hAnsi="Times New Roman" w:cs="Times New Roman"/>
+          <w:sz w:val="24"/>
+          <w:szCs w:val="24"/>
+        </w:rPr>
+      </w:pPr>
+      <w:r>
+        <w:rPr>
+          <w:rFonts w:ascii="Times New Roman" w:hAnsi="Times New Roman" w:cs="Times New Roman"/>
+          <w:sz w:val="24"/>
+          <w:szCs w:val="24"/>
+        </w:rPr>
+        <w:t xml:space="preserve">With this complex system, the score achieved was 0.043 which, </w:t>
+      </w:r>
+      <w:r>
+        <w:rPr>
+          <w:rFonts w:ascii="Times New Roman" w:hAnsi="Times New Roman" w:cs="Times New Roman"/>
+          <w:sz w:val="24"/>
+          <w:szCs w:val="24"/>
+        </w:rPr>
+        <w:t>surprisingly</w:t>
+      </w:r>
+      <w:r>
+        <w:rPr>
+          <w:rFonts w:ascii="Times New Roman" w:hAnsi="Times New Roman" w:cs="Times New Roman"/>
+          <w:sz w:val="24"/>
+          <w:szCs w:val="24"/>
+        </w:rPr>
+        <w:t>, is not a big improvement over the second place solution which is using a much lighter neural network. From our opinion, the prediction time for this system is much higher than the second place system and it’s not really worth it, obtaining only an improvement of 0.001.</w:t>
+      </w:r>
+    </w:p>
+    <w:p>
+      <w:pPr>
+        <w:jc w:val="both"/>
+        <w:rPr>
+          <w:rFonts w:ascii="Times New Roman" w:hAnsi="Times New Roman" w:cs="Times New Roman"/>
+          <w:sz w:val="24"/>
+          <w:szCs w:val="24"/>
+        </w:rPr>
+      </w:pPr>
     </w:p>
     <w:p>
       <w:pPr>
@@ -3485,7 +4072,16 @@
           <w:sz w:val="24"/>
           <w:szCs w:val="24"/>
         </w:rPr>
-        <w:t>There are two major conclusions to this paper. The first one is that as we can see from the above graphs, a model trained on all six classes performs better that two sepparate models, one that is trained to predict if a hemorrhage is present and another that predicts the subtype if it’s the case.</w:t>
+        <w:t xml:space="preserve">There are two major conclusions to this paper. The first one is that as we can see from the above graphs, a model trained on all six classes performs better that two sepparate models, one </w:t>
+      </w:r>
+      <w:r>
+        <w:rPr>
+          <w:rFonts w:ascii="Times New Roman" w:hAnsi="Times New Roman" w:cs="Times New Roman"/>
+          <w:sz w:val="24"/>
+          <w:szCs w:val="24"/>
+        </w:rPr>
+        <w:lastRenderedPageBreak/>
+        <w:t>that is trained to predict if a hemorrhage is present and another that predicts the subtype if it’s the case.</w:t>
       </w:r>
     </w:p>
     <w:p>
@@ -3504,16 +4100,7 @@
           <w:sz w:val="24"/>
           <w:szCs w:val="24"/>
         </w:rPr>
-        <w:t xml:space="preserve">About the second conclusion, we can clearly see that if we integrate in the whole system a recurrent model and if we can construct from the provided data, meaningful sequences, the </w:t>
-      </w:r>
-      <w:r>
-        <w:rPr>
-          <w:rFonts w:ascii="Times New Roman" w:hAnsi="Times New Roman" w:cs="Times New Roman"/>
-          <w:sz w:val="24"/>
-          <w:szCs w:val="24"/>
-        </w:rPr>
-        <w:lastRenderedPageBreak/>
-        <w:t>prediction power of the whole architecture can and should increase considerably. As we have seen, both the accuracy and the weighted log loss got a noticeable improvement.</w:t>
+        <w:t>About the second conclusion, we can clearly see that if we integrate in the whole system a recurrent model and if we can construct from the provided data, meaningful sequences, the prediction power of the whole architecture can and should increase considerably. As we have seen, both the accuracy and the weighted log loss got a noticeable improvement.</w:t>
       </w:r>
     </w:p>
     <w:p>
@@ -5669,6 +6256,92 @@
         <w:rFonts w:ascii="Wingdings" w:hAnsi="Wingdings" w:hint="default"/>
         <w:sz w:val="20"/>
       </w:rPr>
+    </w:lvl>
+  </w:abstractNum>
+  <w:abstractNum w:abstractNumId="16" w15:restartNumberingAfterBreak="0">
+    <w:nsid w:val="784A79E1"/>
+    <w:multiLevelType w:val="hybridMultilevel"/>
+    <w:tmpl w:val="F8F09BB4"/>
+    <w:lvl w:ilvl="0" w:tplc="04090019">
+      <w:start w:val="1"/>
+      <w:numFmt w:val="lowerLetter"/>
+      <w:lvlText w:val="%1."/>
+      <w:lvlJc w:val="left"/>
+      <w:pPr>
+        <w:ind w:left="1440" w:hanging="360"/>
+      </w:pPr>
+    </w:lvl>
+    <w:lvl w:ilvl="1" w:tplc="04090019" w:tentative="1">
+      <w:start w:val="1"/>
+      <w:numFmt w:val="lowerLetter"/>
+      <w:lvlText w:val="%2."/>
+      <w:lvlJc w:val="left"/>
+      <w:pPr>
+        <w:ind w:left="2160" w:hanging="360"/>
+      </w:pPr>
+    </w:lvl>
+    <w:lvl w:ilvl="2" w:tplc="0409001B" w:tentative="1">
+      <w:start w:val="1"/>
+      <w:numFmt w:val="lowerRoman"/>
+      <w:lvlText w:val="%3."/>
+      <w:lvlJc w:val="right"/>
+      <w:pPr>
+        <w:ind w:left="2880" w:hanging="180"/>
+      </w:pPr>
+    </w:lvl>
+    <w:lvl w:ilvl="3" w:tplc="0409000F" w:tentative="1">
+      <w:start w:val="1"/>
+      <w:numFmt w:val="decimal"/>
+      <w:lvlText w:val="%4."/>
+      <w:lvlJc w:val="left"/>
+      <w:pPr>
+        <w:ind w:left="3600" w:hanging="360"/>
+      </w:pPr>
+    </w:lvl>
+    <w:lvl w:ilvl="4" w:tplc="04090019" w:tentative="1">
+      <w:start w:val="1"/>
+      <w:numFmt w:val="lowerLetter"/>
+      <w:lvlText w:val="%5."/>
+      <w:lvlJc w:val="left"/>
+      <w:pPr>
+        <w:ind w:left="4320" w:hanging="360"/>
+      </w:pPr>
+    </w:lvl>
+    <w:lvl w:ilvl="5" w:tplc="0409001B" w:tentative="1">
+      <w:start w:val="1"/>
+      <w:numFmt w:val="lowerRoman"/>
+      <w:lvlText w:val="%6."/>
+      <w:lvlJc w:val="right"/>
+      <w:pPr>
+        <w:ind w:left="5040" w:hanging="180"/>
+      </w:pPr>
+    </w:lvl>
+    <w:lvl w:ilvl="6" w:tplc="0409000F" w:tentative="1">
+      <w:start w:val="1"/>
+      <w:numFmt w:val="decimal"/>
+      <w:lvlText w:val="%7."/>
+      <w:lvlJc w:val="left"/>
+      <w:pPr>
+        <w:ind w:left="5760" w:hanging="360"/>
+      </w:pPr>
+    </w:lvl>
+    <w:lvl w:ilvl="7" w:tplc="04090019" w:tentative="1">
+      <w:start w:val="1"/>
+      <w:numFmt w:val="lowerLetter"/>
+      <w:lvlText w:val="%8."/>
+      <w:lvlJc w:val="left"/>
+      <w:pPr>
+        <w:ind w:left="6480" w:hanging="360"/>
+      </w:pPr>
+    </w:lvl>
+    <w:lvl w:ilvl="8" w:tplc="0409001B" w:tentative="1">
+      <w:start w:val="1"/>
+      <w:numFmt w:val="lowerRoman"/>
+      <w:lvlText w:val="%9."/>
+      <w:lvlJc w:val="right"/>
+      <w:pPr>
+        <w:ind w:left="7200" w:hanging="180"/>
+      </w:pPr>
     </w:lvl>
   </w:abstractNum>
   <w:num w:numId="1">
@@ -5718,6 +6391,9 @@
   </w:num>
   <w:num w:numId="16">
     <w:abstractNumId w:val="8"/>
+  </w:num>
+  <w:num w:numId="17">
+    <w:abstractNumId w:val="16"/>
   </w:num>
 </w:numbering>
 </file>

</xml_diff>